<commit_message>
Fixed equation display in Characterization.docx.
</commit_message>
<xml_diff>
--- a/docs/JNC2011/Characterization.docx
+++ b/docs/JNC2011/Characterization.docx
@@ -2,12 +2,54 @@
 <file path=word/document.xml><?xml version="1.0" encoding="utf-8"?>
 <w:document xmlns:ve="http://schemas.openxmlformats.org/markup-compatibility/2006" xmlns:o="urn:schemas-microsoft-com:office:office" xmlns:r="http://schemas.openxmlformats.org/officeDocument/2006/relationships" xmlns:m="http://schemas.openxmlformats.org/officeDocument/2006/math" xmlns:v="urn:schemas-microsoft-com:vml" xmlns:wp="http://schemas.openxmlformats.org/drawingml/2006/wordprocessingDrawing" xmlns:w10="urn:schemas-microsoft-com:office:word" xmlns:w="http://schemas.openxmlformats.org/wordprocessingml/2006/main" xmlns:wne="http://schemas.microsoft.com/office/word/2006/wordml">
   <w:body>
+    <w:bookmarkStart w:id="0" w:name="_Ref266995189"/>
     <w:p>
       <w:pPr>
         <w:pStyle w:val="Heading2"/>
         <w:spacing w:after="60"/>
       </w:pPr>
-      <w:bookmarkStart w:id="0" w:name="_Ref266995189"/>
+      <w:r>
+        <w:fldChar w:fldCharType="begin"/>
+      </w:r>
+      <w:r>
+        <w:instrText xml:space="preserve"> MACROBUTTON MTEditEquationSection2 </w:instrText>
+      </w:r>
+      <w:r>
+        <w:rPr>
+          <w:rStyle w:val="MTEquationSection"/>
+        </w:rPr>
+        <w:instrText>Equation Chapter 1 Section 1</w:instrText>
+      </w:r>
+      <w:r>
+        <w:fldChar w:fldCharType="begin"/>
+      </w:r>
+      <w:r>
+        <w:instrText xml:space="preserve"> SEQ MTEqn \r \h \* MERGEFORMAT </w:instrText>
+      </w:r>
+      <w:r>
+        <w:fldChar w:fldCharType="end"/>
+      </w:r>
+      <w:r>
+        <w:fldChar w:fldCharType="begin"/>
+      </w:r>
+      <w:r>
+        <w:instrText xml:space="preserve"> SEQ MTSec \r 1 \h \* MERGEFORMAT </w:instrText>
+      </w:r>
+      <w:r>
+        <w:fldChar w:fldCharType="end"/>
+      </w:r>
+      <w:r>
+        <w:fldChar w:fldCharType="begin"/>
+      </w:r>
+      <w:r>
+        <w:instrText xml:space="preserve"> SEQ MTChap \r 1 \h \* MERGEFORMAT </w:instrText>
+      </w:r>
+      <w:r>
+        <w:fldChar w:fldCharType="end"/>
+      </w:r>
+      <w:r>
+        <w:fldChar w:fldCharType="end"/>
+      </w:r>
       <w:r>
         <w:t xml:space="preserve">Characterization of </w:t>
       </w:r>
@@ -95,7 +137,7 @@
         <w:rPr>
           <w:position w:val="-12"/>
         </w:rPr>
-        <w:pict>
+        <w:object w:dxaOrig="1880" w:dyaOrig="360">
           <v:shapetype id="_x0000_t75" coordsize="21600,21600" o:spt="75" o:preferrelative="t" path="m@4@5l@4@11@9@11@9@5xe" filled="f" stroked="f">
             <v:stroke joinstyle="miter"/>
             <v:formulas>
@@ -115,10 +157,57 @@
             <v:path o:extrusionok="f" gradientshapeok="t" o:connecttype="rect"/>
             <o:lock v:ext="edit" aspectratio="t"/>
           </v:shapetype>
-          <v:shape id="_x0000_i1025" type="#_x0000_t75" style="width:1in;height:1in">
+          <v:shape id="_x0000_i1040" type="#_x0000_t75" style="width:93.75pt;height:18pt" o:ole="">
             <v:imagedata r:id="rId5" o:title=""/>
           </v:shape>
-        </w:pict>
+          <o:OLEObject Type="Embed" ProgID="Equation.DSMT4" ShapeID="_x0000_i1040" DrawAspect="Content" ObjectID="_1366707658" r:id="rId6"/>
+        </w:object>
+      </w:r>
+      <w:r>
+        <w:tab/>
+      </w:r>
+      <w:r>
+        <w:fldChar w:fldCharType="begin"/>
+      </w:r>
+      <w:r>
+        <w:instrText xml:space="preserve"> MACROBUTTON MTPlaceRef \* MERGEFORMAT </w:instrText>
+      </w:r>
+      <w:r>
+        <w:fldChar w:fldCharType="begin"/>
+      </w:r>
+      <w:r>
+        <w:instrText xml:space="preserve"> SEQ MTEqn \h \* MERGEFORMAT </w:instrText>
+      </w:r>
+      <w:r>
+        <w:fldChar w:fldCharType="end"/>
+      </w:r>
+      <w:r>
+        <w:instrText>(</w:instrText>
+      </w:r>
+      <w:fldSimple w:instr=" SEQ MTSec \c \* Arabic \* MERGEFORMAT ">
+        <w:r>
+          <w:rPr>
+            <w:noProof/>
+          </w:rPr>
+          <w:instrText>1</w:instrText>
+        </w:r>
+      </w:fldSimple>
+      <w:r>
+        <w:instrText>.</w:instrText>
+      </w:r>
+      <w:fldSimple w:instr=" SEQ MTEqn \c \* Arabic \* MERGEFORMAT ">
+        <w:r>
+          <w:rPr>
+            <w:noProof/>
+          </w:rPr>
+          <w:instrText>1</w:instrText>
+        </w:r>
+      </w:fldSimple>
+      <w:r>
+        <w:instrText>)</w:instrText>
+      </w:r>
+      <w:r>
+        <w:fldChar w:fldCharType="end"/>
       </w:r>
     </w:p>
     <w:p>
@@ -126,43 +215,55 @@
         <w:ind w:left="1170"/>
       </w:pPr>
       <w:r>
-        <w:t>Where</w:t>
+        <w:t xml:space="preserve">Where </w:t>
       </w:r>
       <w:r>
         <w:rPr>
           <w:position w:val="-12"/>
         </w:rPr>
-        <w:pict>
-          <v:shape id="_x0000_i1026" type="#_x0000_t75" style="width:1in;height:1in">
-            <v:imagedata r:id="rId5" o:title=""/>
+        <w:object w:dxaOrig="240" w:dyaOrig="360">
+          <v:shape id="_x0000_i1044" type="#_x0000_t75" style="width:12pt;height:18pt" o:ole="">
+            <v:imagedata r:id="rId7" o:title=""/>
           </v:shape>
-        </w:pict>
-      </w:r>
-      <w:r>
-        <w:t xml:space="preserve">is the final cost produced by the measure when passed </w:t>
+          <o:OLEObject Type="Embed" ProgID="Equation.DSMT4" ShapeID="_x0000_i1044" DrawAspect="Content" ObjectID="_1366707659" r:id="rId8"/>
+        </w:object>
+      </w:r>
+      <w:r>
+        <w:t xml:space="preserve"> </w:t>
+      </w:r>
+      <w:r>
+        <w:t>is the final cost prod</w:t>
+      </w:r>
+      <w:r>
+        <w:t xml:space="preserve">uced by the measure when passed </w:t>
       </w:r>
       <w:r>
         <w:rPr>
           <w:position w:val="-12"/>
         </w:rPr>
-        <w:pict>
-          <v:shape id="_x0000_i1027" type="#_x0000_t75" style="width:1in;height:1in">
-            <v:imagedata r:id="rId5" o:title=""/>
+        <w:object w:dxaOrig="940" w:dyaOrig="360">
+          <v:shape id="_x0000_i1048" type="#_x0000_t75" style="width:47.25pt;height:18pt" o:ole="">
+            <v:imagedata r:id="rId9" o:title=""/>
           </v:shape>
-        </w:pict>
-      </w:r>
-      <w:r>
-        <w:t xml:space="preserve">, the ground truth provided by the data container, and data </w:t>
+          <o:OLEObject Type="Embed" ProgID="Equation.DSMT4" ShapeID="_x0000_i1048" DrawAspect="Content" ObjectID="_1366707660" r:id="rId10"/>
+        </w:object>
+      </w:r>
+      <w:r>
+        <w:t xml:space="preserve">, the ground truth provided </w:t>
+      </w:r>
+      <w:r>
+        <w:t xml:space="preserve">by the data container, and data </w:t>
       </w:r>
       <w:r>
         <w:rPr>
           <w:position w:val="-6"/>
         </w:rPr>
-        <w:pict>
-          <v:shape id="_x0000_i1028" type="#_x0000_t75" style="width:1in;height:1in">
-            <v:imagedata r:id="rId5" o:title=""/>
+        <w:object w:dxaOrig="180" w:dyaOrig="200">
+          <v:shape id="_x0000_i1052" type="#_x0000_t75" style="width:9pt;height:9.75pt" o:ole="">
+            <v:imagedata r:id="rId11" o:title=""/>
           </v:shape>
-        </w:pict>
+          <o:OLEObject Type="Embed" ProgID="Equation.DSMT4" ShapeID="_x0000_i1052" DrawAspect="Content" ObjectID="_1366707661" r:id="rId12"/>
+        </w:object>
       </w:r>
       <w:r>
         <w:t>.</w:t>
@@ -180,35 +281,30 @@
       </w:r>
     </w:p>
     <w:p>
-      <w:pPr>
-        <w:pStyle w:val="MTDisplayEquation"/>
-        <w:tabs>
-          <w:tab w:val="left" w:pos="540"/>
-        </w:tabs>
-        <w:jc w:val="center"/>
-      </w:pPr>
       <w:r>
         <w:rPr>
           <w:position w:val="-14"/>
         </w:rPr>
-        <w:pict>
-          <v:shape id="_x0000_i1029" type="#_x0000_t75" style="width:1in;height:1in">
-            <v:imagedata r:id="rId5" o:title=""/>
+        <w:object w:dxaOrig="1180" w:dyaOrig="380">
+          <v:shape id="_x0000_i1057" type="#_x0000_t75" style="width:59.25pt;height:18.75pt" o:ole="">
+            <v:imagedata r:id="rId13" o:title=""/>
           </v:shape>
-        </w:pict>
-      </w:r>
-      <w:r>
-        <w:t xml:space="preserve">such that </w:t>
+          <o:OLEObject Type="Embed" ProgID="Equation.DSMT4" ShapeID="_x0000_i1057" DrawAspect="Content" ObjectID="_1366707662" r:id="rId14"/>
+        </w:object>
+      </w:r>
+      <w:r>
+        <w:t xml:space="preserve"> such that </w:t>
       </w:r>
       <w:r>
         <w:rPr>
           <w:position w:val="-12"/>
         </w:rPr>
-        <w:pict>
-          <v:shape id="_x0000_i1030" type="#_x0000_t75" style="width:1in;height:1in">
-            <v:imagedata r:id="rId5" o:title=""/>
+        <w:object w:dxaOrig="3379" w:dyaOrig="360">
+          <v:shape id="_x0000_i1061" type="#_x0000_t75" style="width:168.75pt;height:18pt" o:ole="">
+            <v:imagedata r:id="rId15" o:title=""/>
           </v:shape>
-        </w:pict>
+          <o:OLEObject Type="Embed" ProgID="Equation.DSMT4" ShapeID="_x0000_i1061" DrawAspect="Content" ObjectID="_1366707663" r:id="rId16"/>
+        </w:object>
       </w:r>
     </w:p>
     <w:p>
@@ -222,11 +318,15 @@
         <w:rPr>
           <w:position w:val="-14"/>
         </w:rPr>
-        <w:pict>
-          <v:shape id="_x0000_i1031" type="#_x0000_t75" style="width:1in;height:1in">
-            <v:imagedata r:id="rId5" o:title=""/>
+        <w:object w:dxaOrig="260" w:dyaOrig="380">
+          <v:shape id="_x0000_i1065" type="#_x0000_t75" style="width:12.75pt;height:18.75pt" o:ole="">
+            <v:imagedata r:id="rId17" o:title=""/>
           </v:shape>
-        </w:pict>
+          <o:OLEObject Type="Embed" ProgID="Equation.DSMT4" ShapeID="_x0000_i1065" DrawAspect="Content" ObjectID="_1366707664" r:id="rId18"/>
+        </w:object>
+      </w:r>
+      <w:r>
+        <w:t xml:space="preserve"> </w:t>
       </w:r>
       <w:r>
         <w:t>is the minimum value necessary to produce a different cost.</w:t>
@@ -256,6 +356,7 @@
     </w:p>
     <w:p>
       <w:r>
+        <w:lastRenderedPageBreak/>
         <w:t>This analysis will help a system designer to create an overall objective function for navigation, based on a combination of sensors and algorithms that together meet the requirements of a given mission.</w:t>
       </w:r>
     </w:p>
@@ -1345,6 +1446,15 @@
       <w:rFonts w:ascii="Times New Roman" w:hAnsi="Times New Roman" w:cs="Times New Roman"/>
       <w:sz w:val="22"/>
       <w:szCs w:val="22"/>
+    </w:rPr>
+  </w:style>
+  <w:style w:type="character" w:customStyle="1" w:styleId="MTEquationSection">
+    <w:name w:val="MTEquationSection"/>
+    <w:basedOn w:val="DefaultParagraphFont"/>
+    <w:rsid w:val="005365BE"/>
+    <w:rPr>
+      <w:vanish/>
+      <w:color w:val="FF0000"/>
     </w:rPr>
   </w:style>
 </w:styles>

</xml_diff>

<commit_message>
Incremental updates to Characterization.docx.
</commit_message>
<xml_diff>
--- a/docs/JNC2011/Characterization.docx
+++ b/docs/JNC2011/Characterization.docx
@@ -54,65 +54,244 @@
         <w:t xml:space="preserve">Characterization of </w:t>
       </w:r>
       <w:r>
-        <w:t>a M</w:t>
+        <w:t>M</w:t>
       </w:r>
       <w:r>
         <w:t>easure</w:t>
       </w:r>
       <w:bookmarkEnd w:id="0"/>
+      <w:r>
+        <w:t>s</w:t>
+      </w:r>
     </w:p>
     <w:p>
       <w:r>
-        <w:t>A measure on a set is a systematic way to assign to each subset a non-negative real scalar number, commonly interpreted as the size, length, area, or volume of the subset. The measure of the union of any two disjoint elements equals the sum of the measures of each individual element. And, if the measure of the union of all elements sums to one, then it is called a probability measure. The following discussion applies to general measures, not necessarily probability measures, on the set of permissible trajectories defined by a dynamic model.</w:t>
+        <w:t>By design, o</w:t>
+      </w:r>
+      <w:r>
+        <w:t xml:space="preserve">ur definition of a </w:t>
+      </w:r>
+      <w:r>
+        <w:t xml:space="preserve">trajectory </w:t>
+      </w:r>
+      <w:r>
+        <w:t xml:space="preserve">measure </w:t>
+      </w:r>
+      <w:r>
+        <w:t>conceals the details of its implementation behind an opaque interface.</w:t>
+      </w:r>
+      <w:r>
+        <w:t xml:space="preserve"> Therefore, </w:t>
+      </w:r>
+      <w:r>
+        <w:t xml:space="preserve">existing </w:t>
+      </w:r>
+      <w:r>
+        <w:t>sensor-specific</w:t>
+      </w:r>
+      <w:r>
+        <w:t xml:space="preserve"> characterizations</w:t>
+      </w:r>
+      <w:r>
+        <w:t xml:space="preserve"> cannot be applied to them</w:t>
+      </w:r>
+      <w:r>
+        <w:t>.</w:t>
+      </w:r>
+      <w:r>
+        <w:t xml:space="preserve"> This highlights </w:t>
+      </w:r>
+      <w:r>
+        <w:t>the need for</w:t>
+      </w:r>
+      <w:r>
+        <w:t xml:space="preserve"> </w:t>
+      </w:r>
+      <w:r>
+        <w:t>new methods</w:t>
+      </w:r>
+      <w:r>
+        <w:t xml:space="preserve"> to</w:t>
+      </w:r>
+      <w:r>
+        <w:t xml:space="preserve"> characterize</w:t>
+      </w:r>
+      <w:r>
+        <w:t xml:space="preserve"> </w:t>
+      </w:r>
+      <w:r>
+        <w:t>generalized trajectory measures</w:t>
+      </w:r>
+      <w:r>
+        <w:t xml:space="preserve">, such that meaningful </w:t>
+      </w:r>
+      <w:r>
+        <w:t xml:space="preserve">scores </w:t>
+      </w:r>
+      <w:r>
+        <w:t>are</w:t>
+      </w:r>
+      <w:r>
+        <w:t xml:space="preserve"> generated in</w:t>
+      </w:r>
+      <w:r>
+        <w:t xml:space="preserve"> categories relevant to navigation.</w:t>
       </w:r>
     </w:p>
     <w:p>
       <w:r>
-        <w:t>It is important to distinguish between a trajectory measure and its characterization. In order to characterize trajectory measures, a scorecard will be presented as a table with rows corresponding to algorithms and columns corresponding to datasets. A measure will receive a score for each of several characteristics based on each sample of data from our industry partners. Scores can only be derived from data sets that are accompanied by ground truth.</w:t>
+        <w:t xml:space="preserve">A TOMMAS measure is </w:t>
+      </w:r>
+      <w:r>
+        <w:t xml:space="preserve">derived from the </w:t>
+      </w:r>
+      <w:r>
+        <w:t xml:space="preserve">mathematical </w:t>
+      </w:r>
+      <w:r>
+        <w:t>foundations</w:t>
+      </w:r>
+      <w:r>
+        <w:t xml:space="preserve"> of </w:t>
+      </w:r>
+      <w:r>
+        <w:t>measure</w:t>
+      </w:r>
+      <w:r>
+        <w:t xml:space="preserve"> theory</w:t>
+      </w:r>
+      <w:r>
+        <w:t>:</w:t>
+      </w:r>
+      <w:r>
+        <w:t xml:space="preserve"> </w:t>
+      </w:r>
+      <w:r>
+        <w:t>In our formulation, t</w:t>
+      </w:r>
+      <w:r>
+        <w:t xml:space="preserve">he set of all possible data values that a sensor can produce </w:t>
+      </w:r>
+      <w:r>
+        <w:t>constitutes</w:t>
+      </w:r>
+      <w:r>
+        <w:t xml:space="preserve"> a σ-</w:t>
+      </w:r>
+      <w:r>
+        <w:rPr>
+          <w:i/>
+        </w:rPr>
+        <w:t>algebra</w:t>
+      </w:r>
+      <w:r>
+        <w:t>. A</w:t>
+      </w:r>
+      <w:r>
+        <w:t xml:space="preserve"> measure </w:t>
+      </w:r>
+      <w:r>
+        <w:t xml:space="preserve">assigns </w:t>
+      </w:r>
+      <w:r>
+        <w:t>a non-negative real number</w:t>
+      </w:r>
+      <w:r>
+        <w:t xml:space="preserve"> to any subset of the data</w:t>
+      </w:r>
+      <w:r>
+        <w:t>, commonly int</w:t>
+      </w:r>
+      <w:r>
+        <w:t>erpreted as the size, length,</w:t>
+      </w:r>
+      <w:r>
+        <w:t xml:space="preserve"> or volume of the subset. The measure of the union of any two disjoint elements </w:t>
+      </w:r>
+      <w:r>
+        <w:t>is the sum of the measures of the</w:t>
+      </w:r>
+      <w:r>
+        <w:t xml:space="preserve"> individual element</w:t>
+      </w:r>
+      <w:r>
+        <w:t>s</w:t>
+      </w:r>
+      <w:r>
+        <w:t>, and the measure of the empty set is zero</w:t>
+      </w:r>
+      <w:r>
+        <w:t xml:space="preserve">. </w:t>
+      </w:r>
+      <w:r>
+        <w:t>I</w:t>
+      </w:r>
+      <w:r>
+        <w:t xml:space="preserve">f the measure of the </w:t>
+      </w:r>
+      <w:r>
+        <w:t>whole set is</w:t>
+      </w:r>
+      <w:r>
+        <w:t xml:space="preserve"> one, then it i</w:t>
+      </w:r>
+      <w:r>
+        <w:t>s a probability measur</w:t>
+      </w:r>
+      <w:r>
+        <w:t>e</w:t>
+      </w:r>
+      <w:r>
+        <w:t xml:space="preserve"> (not required for TOMMAS measures)</w:t>
+      </w:r>
+      <w:r>
+        <w:t>.</w:t>
       </w:r>
     </w:p>
     <w:p>
       <w:r>
-        <w:t>A relevant example of a scorecard can be seen on the Middlebury stereo vision evaluation website</w:t>
-      </w:r>
-      <w:r>
-        <w:fldChar w:fldCharType="begin"/>
-      </w:r>
-      <w:r>
-        <w:instrText xml:space="preserve"> REF _Ref280626834 \r \h </w:instrText>
-      </w:r>
-      <w:r>
-        <w:fldChar w:fldCharType="separate"/>
-      </w:r>
-      <w:r>
-        <w:t>[1]</w:t>
-      </w:r>
-      <w:r>
-        <w:fldChar w:fldCharType="end"/>
-      </w:r>
-      <w:r>
-        <w:t>. It offers a table with rows corresponding to algorithms and columns corresponding to datasets. Several datasets are provided with ground truth, from which to characterize measures related to stereo depth reconstruction. Each data set has only a few data elements, which in this case are stereo image pairs.</w:t>
+        <w:t>We propose that measures that assign increasing cost</w:t>
+      </w:r>
+      <w:r>
+        <w:t xml:space="preserve"> to increasing inconsistency between the data and the given trajectory.</w:t>
       </w:r>
     </w:p>
     <w:p>
       <w:r>
-        <w:t>We plan to construct a similar scorecard. A measure will receive a score for each of several characteristics based on samples of data from the public domain and from AFRL. Scores will be computed by perturbing the ground truth trajectory and evaluating costs. Characteristics of interest include:</w:t>
+        <w:t>This analysis will help a system designer to create an overall objective function for navigation, based on a combination of sensors and algorithms that together meet the requirements of a given mission.</w:t>
       </w:r>
     </w:p>
     <w:p>
       <w:r>
-        <w:t>Hessian – This is the inverse of covariance in the case of normally-distributed measurement error and it is related to Circular Error Probable (CEP) by a simple transformation. It is computed by second order perturbations of the cost functional in the vicinity of ground truth. We also compute the Eigen vectors, Eigen values, and Eigen value ratios of this matrix.</w:t>
+        <w:t>It is important to distinguish between a trajectory measure and its characterization. In order to characterize trajectory measures, a scorecard will be presented as a table with rows corresponding to algorithms and columns corresponding to datasets. A measure will receive a score for each of several characteristics based on each sample of data from our industry partners. Scores can only be derived from data sets that are accompanied by ground truth.</w:t>
       </w:r>
     </w:p>
     <w:p>
       <w:r>
-        <w:rPr>
-          <w:b/>
-        </w:rPr>
-        <w:t>Jacobian</w:t>
-      </w:r>
-      <w:r>
-        <w:t xml:space="preserve"> – Sensitivity of the cost function in the vicinity of ground truth.</w:t>
+        <w:t>A relevant example of a scorecard can be seen on the Middlebury stereo vision evaluation website</w:t>
+      </w:r>
+      <w:r>
+        <w:fldChar w:fldCharType="begin"/>
+      </w:r>
+      <w:r>
+        <w:instrText xml:space="preserve"> REF _Ref280626834 \r \h </w:instrText>
+      </w:r>
+      <w:r>
+        <w:fldChar w:fldCharType="separate"/>
+      </w:r>
+      <w:r>
+        <w:t>[1]</w:t>
+      </w:r>
+      <w:r>
+        <w:fldChar w:fldCharType="end"/>
+      </w:r>
+      <w:r>
+        <w:t>. It offers a table with rows corresponding to algorithms and columns corresponding to datasets. Several datasets are provided with ground truth, from which to characterize measures related to stereo depth reconstruction. Each data set has only a few data elements, which in this case are stereo image pairs.</w:t>
+      </w:r>
+    </w:p>
+    <w:p>
+      <w:r>
+        <w:t>We plan to construct a similar scorecard. A measure will receive a score for each of several characteristics based on samples of data from the public domain and from AFRL. Scores will be computed by perturbing the ground truth trajectory and evaluating costs. Characteristics of interest include:</w:t>
       </w:r>
     </w:p>
     <w:p>
@@ -123,7 +302,13 @@
         <w:t>Cost</w:t>
       </w:r>
       <w:r>
-        <w:t xml:space="preserve"> – The value of the cost function in the vicinity of ground truth.</w:t>
+        <w:t xml:space="preserve"> – The </w:t>
+      </w:r>
+      <w:r>
+        <w:t xml:space="preserve">smoothed </w:t>
+      </w:r>
+      <w:r>
+        <w:t>value of the cost function in the vicinity of ground truth.</w:t>
       </w:r>
     </w:p>
     <w:p>
@@ -157,10 +342,10 @@
             <v:path o:extrusionok="f" gradientshapeok="t" o:connecttype="rect"/>
             <o:lock v:ext="edit" aspectratio="t"/>
           </v:shapetype>
-          <v:shape id="_x0000_i1040" type="#_x0000_t75" style="width:93.75pt;height:18pt" o:ole="">
+          <v:shape id="_x0000_i1036" type="#_x0000_t75" style="width:93.75pt;height:18pt" o:ole="">
             <v:imagedata r:id="rId5" o:title=""/>
           </v:shape>
-          <o:OLEObject Type="Embed" ProgID="Equation.DSMT4" ShapeID="_x0000_i1040" DrawAspect="Content" ObjectID="_1366707658" r:id="rId6"/>
+          <o:OLEObject Type="Embed" ProgID="Equation.DSMT4" ShapeID="_x0000_i1036" DrawAspect="Content" ObjectID="_1366731397" r:id="rId6"/>
         </w:object>
       </w:r>
       <w:r>
@@ -222,51 +407,68 @@
           <w:position w:val="-12"/>
         </w:rPr>
         <w:object w:dxaOrig="240" w:dyaOrig="360">
-          <v:shape id="_x0000_i1044" type="#_x0000_t75" style="width:12pt;height:18pt" o:ole="">
+          <v:shape id="_x0000_i1037" type="#_x0000_t75" style="width:12pt;height:18pt" o:ole="">
             <v:imagedata r:id="rId7" o:title=""/>
           </v:shape>
-          <o:OLEObject Type="Embed" ProgID="Equation.DSMT4" ShapeID="_x0000_i1044" DrawAspect="Content" ObjectID="_1366707659" r:id="rId8"/>
+          <o:OLEObject Type="Embed" ProgID="Equation.DSMT4" ShapeID="_x0000_i1037" DrawAspect="Content" ObjectID="_1366731398" r:id="rId8"/>
         </w:object>
       </w:r>
       <w:r>
-        <w:t xml:space="preserve"> </w:t>
-      </w:r>
-      <w:r>
-        <w:t>is the final cost prod</w:t>
-      </w:r>
-      <w:r>
-        <w:t xml:space="preserve">uced by the measure when passed </w:t>
+        <w:t xml:space="preserve"> is the final cost produced by the measure when passed </w:t>
       </w:r>
       <w:r>
         <w:rPr>
           <w:position w:val="-12"/>
         </w:rPr>
         <w:object w:dxaOrig="940" w:dyaOrig="360">
-          <v:shape id="_x0000_i1048" type="#_x0000_t75" style="width:47.25pt;height:18pt" o:ole="">
+          <v:shape id="_x0000_i1038" type="#_x0000_t75" style="width:47.25pt;height:18pt" o:ole="">
             <v:imagedata r:id="rId9" o:title=""/>
           </v:shape>
-          <o:OLEObject Type="Embed" ProgID="Equation.DSMT4" ShapeID="_x0000_i1048" DrawAspect="Content" ObjectID="_1366707660" r:id="rId10"/>
+          <o:OLEObject Type="Embed" ProgID="Equation.DSMT4" ShapeID="_x0000_i1038" DrawAspect="Content" ObjectID="_1366731399" r:id="rId10"/>
         </w:object>
       </w:r>
       <w:r>
-        <w:t xml:space="preserve">, the ground truth provided </w:t>
-      </w:r>
-      <w:r>
-        <w:t xml:space="preserve">by the data container, and data </w:t>
+        <w:t xml:space="preserve">, the ground truth provided by the data container, and data </w:t>
       </w:r>
       <w:r>
         <w:rPr>
           <w:position w:val="-6"/>
         </w:rPr>
         <w:object w:dxaOrig="180" w:dyaOrig="200">
-          <v:shape id="_x0000_i1052" type="#_x0000_t75" style="width:9pt;height:9.75pt" o:ole="">
+          <v:shape id="_x0000_i1039" type="#_x0000_t75" style="width:9pt;height:9.75pt" o:ole="">
             <v:imagedata r:id="rId11" o:title=""/>
           </v:shape>
-          <o:OLEObject Type="Embed" ProgID="Equation.DSMT4" ShapeID="_x0000_i1052" DrawAspect="Content" ObjectID="_1366707661" r:id="rId12"/>
+          <o:OLEObject Type="Embed" ProgID="Equation.DSMT4" ShapeID="_x0000_i1039" DrawAspect="Content" ObjectID="_1366731400" r:id="rId12"/>
         </w:object>
       </w:r>
       <w:r>
         <w:t>.</w:t>
+      </w:r>
+    </w:p>
+    <w:p>
+      <w:r>
+        <w:rPr>
+          <w:b/>
+        </w:rPr>
+        <w:t>Jacobian</w:t>
+      </w:r>
+      <w:r>
+        <w:t xml:space="preserve"> – Sensitivity of the cost function in the vicinity of ground truth.</w:t>
+      </w:r>
+    </w:p>
+    <w:p>
+      <w:r>
+        <w:rPr>
+          <w:b/>
+        </w:rPr>
+        <w:t>Hessian</w:t>
+      </w:r>
+      <w:r>
+        <w:t xml:space="preserve"> – This is the inverse of covariance in the case of normally-distributed measurement error and it is related to Circular Error Probable (CEP) by a simple transformation. It is computed by second order </w:t>
+      </w:r>
+      <w:r>
+        <w:lastRenderedPageBreak/>
+        <w:t>perturbations of the cost functional in the vicinity of ground truth. We also compute the Eigen vectors, Eigen values, and Eigen value ratios of this matrix.</w:t>
       </w:r>
     </w:p>
     <w:p>
@@ -286,10 +488,10 @@
           <w:position w:val="-14"/>
         </w:rPr>
         <w:object w:dxaOrig="1180" w:dyaOrig="380">
-          <v:shape id="_x0000_i1057" type="#_x0000_t75" style="width:59.25pt;height:18.75pt" o:ole="">
+          <v:shape id="_x0000_i1029" type="#_x0000_t75" style="width:59.25pt;height:18.75pt" o:ole="">
             <v:imagedata r:id="rId13" o:title=""/>
           </v:shape>
-          <o:OLEObject Type="Embed" ProgID="Equation.DSMT4" ShapeID="_x0000_i1057" DrawAspect="Content" ObjectID="_1366707662" r:id="rId14"/>
+          <o:OLEObject Type="Embed" ProgID="Equation.DSMT4" ShapeID="_x0000_i1029" DrawAspect="Content" ObjectID="_1366731401" r:id="rId14"/>
         </w:object>
       </w:r>
       <w:r>
@@ -300,10 +502,10 @@
           <w:position w:val="-12"/>
         </w:rPr>
         <w:object w:dxaOrig="3379" w:dyaOrig="360">
-          <v:shape id="_x0000_i1061" type="#_x0000_t75" style="width:168.75pt;height:18pt" o:ole="">
+          <v:shape id="_x0000_i1030" type="#_x0000_t75" style="width:168.75pt;height:18pt" o:ole="">
             <v:imagedata r:id="rId15" o:title=""/>
           </v:shape>
-          <o:OLEObject Type="Embed" ProgID="Equation.DSMT4" ShapeID="_x0000_i1061" DrawAspect="Content" ObjectID="_1366707663" r:id="rId16"/>
+          <o:OLEObject Type="Embed" ProgID="Equation.DSMT4" ShapeID="_x0000_i1030" DrawAspect="Content" ObjectID="_1366731402" r:id="rId16"/>
         </w:object>
       </w:r>
     </w:p>
@@ -319,10 +521,10 @@
           <w:position w:val="-14"/>
         </w:rPr>
         <w:object w:dxaOrig="260" w:dyaOrig="380">
-          <v:shape id="_x0000_i1065" type="#_x0000_t75" style="width:12.75pt;height:18.75pt" o:ole="">
+          <v:shape id="_x0000_i1031" type="#_x0000_t75" style="width:12.75pt;height:18.75pt" o:ole="">
             <v:imagedata r:id="rId17" o:title=""/>
           </v:shape>
-          <o:OLEObject Type="Embed" ProgID="Equation.DSMT4" ShapeID="_x0000_i1065" DrawAspect="Content" ObjectID="_1366707664" r:id="rId18"/>
+          <o:OLEObject Type="Embed" ProgID="Equation.DSMT4" ShapeID="_x0000_i1031" DrawAspect="Content" ObjectID="_1366731403" r:id="rId18"/>
         </w:object>
       </w:r>
       <w:r>
@@ -352,12 +554,6 @@
       </w:r>
       <w:r>
         <w:t xml:space="preserve"> – Equivalent number of floating point operations required to compute cost.</w:t>
-      </w:r>
-    </w:p>
-    <w:p>
-      <w:r>
-        <w:lastRenderedPageBreak/>
-        <w:t>This analysis will help a system designer to create an overall objective function for navigation, based on a combination of sensors and algorithms that together meet the requirements of a given mission.</w:t>
       </w:r>
     </w:p>
     <w:p>

</xml_diff>